<commit_message>
Added slides for security
</commit_message>
<xml_diff>
--- a/Second Semester/ITRI 625 Security/Assignment 1/625 Assignment 1 31210783.docx
+++ b/Second Semester/ITRI 625 Security/Assignment 1/625 Assignment 1 31210783.docx
@@ -85,7 +85,7 @@
                                 </w:tblPr>
                                 <w:tblGrid>
                                   <w:gridCol w:w="7170"/>
-                                  <w:gridCol w:w="1613"/>
+                                  <w:gridCol w:w="2342"/>
                                 </w:tblGrid>
                                 <w:tr>
                                   <w:trPr>
@@ -197,8 +197,8 @@
                                       <w:sdtPr>
                                         <w:rPr>
                                           <w:color w:val="000000" w:themeColor="text1"/>
-                                          <w:sz w:val="24"/>
-                                          <w:szCs w:val="24"/>
+                                          <w:sz w:val="36"/>
+                                          <w:szCs w:val="36"/>
                                         </w:rPr>
                                         <w:alias w:val="Subtitle"/>
                                         <w:tag w:val=""/>
@@ -218,8 +218,8 @@
                                           <w:r>
                                             <w:rPr>
                                               <w:color w:val="000000" w:themeColor="text1"/>
-                                              <w:sz w:val="24"/>
-                                              <w:szCs w:val="24"/>
+                                              <w:sz w:val="36"/>
+                                              <w:szCs w:val="36"/>
                                             </w:rPr>
                                             <w:t>ITRI 625</w:t>
                                           </w:r>
@@ -236,8 +236,8 @@
                                       <w:sdtPr>
                                         <w:rPr>
                                           <w:color w:val="ED7D31" w:themeColor="accent2"/>
-                                          <w:sz w:val="26"/>
-                                          <w:szCs w:val="26"/>
+                                          <w:sz w:val="40"/>
+                                          <w:szCs w:val="40"/>
                                         </w:rPr>
                                         <w:alias w:val="Author"/>
                                         <w:tag w:val=""/>
@@ -251,15 +251,15 @@
                                             <w:pStyle w:val="NoSpacing"/>
                                             <w:rPr>
                                               <w:color w:val="ED7D31" w:themeColor="accent2"/>
-                                              <w:sz w:val="26"/>
-                                              <w:szCs w:val="26"/>
+                                              <w:sz w:val="40"/>
+                                              <w:szCs w:val="40"/>
                                             </w:rPr>
                                           </w:pPr>
                                           <w:r>
                                             <w:rPr>
                                               <w:color w:val="ED7D31" w:themeColor="accent2"/>
-                                              <w:sz w:val="26"/>
-                                              <w:szCs w:val="26"/>
+                                              <w:sz w:val="40"/>
+                                              <w:szCs w:val="40"/>
                                             </w:rPr>
                                             <w:t>ENRICO DREYER</w:t>
                                           </w:r>
@@ -274,6 +274,8 @@
                                         <w:sdtPr>
                                           <w:rPr>
                                             <w:color w:val="44546A" w:themeColor="text2"/>
+                                            <w:sz w:val="40"/>
+                                            <w:szCs w:val="40"/>
                                           </w:rPr>
                                           <w:alias w:val="Course"/>
                                           <w:tag w:val="Course"/>
@@ -285,6 +287,8 @@
                                           <w:r>
                                             <w:rPr>
                                               <w:color w:val="44546A" w:themeColor="text2"/>
+                                              <w:sz w:val="40"/>
+                                              <w:szCs w:val="40"/>
                                             </w:rPr>
                                             <w:t>31210783</w:t>
                                           </w:r>
@@ -341,7 +345,7 @@
                           </w:tblPr>
                           <w:tblGrid>
                             <w:gridCol w:w="7170"/>
-                            <w:gridCol w:w="1613"/>
+                            <w:gridCol w:w="2342"/>
                           </w:tblGrid>
                           <w:tr>
                             <w:trPr>
@@ -453,8 +457,8 @@
                                 <w:sdtPr>
                                   <w:rPr>
                                     <w:color w:val="000000" w:themeColor="text1"/>
-                                    <w:sz w:val="24"/>
-                                    <w:szCs w:val="24"/>
+                                    <w:sz w:val="36"/>
+                                    <w:szCs w:val="36"/>
                                   </w:rPr>
                                   <w:alias w:val="Subtitle"/>
                                   <w:tag w:val=""/>
@@ -474,8 +478,8 @@
                                     <w:r>
                                       <w:rPr>
                                         <w:color w:val="000000" w:themeColor="text1"/>
-                                        <w:sz w:val="24"/>
-                                        <w:szCs w:val="24"/>
+                                        <w:sz w:val="36"/>
+                                        <w:szCs w:val="36"/>
                                       </w:rPr>
                                       <w:t>ITRI 625</w:t>
                                     </w:r>
@@ -492,8 +496,8 @@
                                 <w:sdtPr>
                                   <w:rPr>
                                     <w:color w:val="ED7D31" w:themeColor="accent2"/>
-                                    <w:sz w:val="26"/>
-                                    <w:szCs w:val="26"/>
+                                    <w:sz w:val="40"/>
+                                    <w:szCs w:val="40"/>
                                   </w:rPr>
                                   <w:alias w:val="Author"/>
                                   <w:tag w:val=""/>
@@ -507,15 +511,15 @@
                                       <w:pStyle w:val="NoSpacing"/>
                                       <w:rPr>
                                         <w:color w:val="ED7D31" w:themeColor="accent2"/>
-                                        <w:sz w:val="26"/>
-                                        <w:szCs w:val="26"/>
+                                        <w:sz w:val="40"/>
+                                        <w:szCs w:val="40"/>
                                       </w:rPr>
                                     </w:pPr>
                                     <w:r>
                                       <w:rPr>
                                         <w:color w:val="ED7D31" w:themeColor="accent2"/>
-                                        <w:sz w:val="26"/>
-                                        <w:szCs w:val="26"/>
+                                        <w:sz w:val="40"/>
+                                        <w:szCs w:val="40"/>
                                       </w:rPr>
                                       <w:t>ENRICO DREYER</w:t>
                                     </w:r>
@@ -530,6 +534,8 @@
                                   <w:sdtPr>
                                     <w:rPr>
                                       <w:color w:val="44546A" w:themeColor="text2"/>
+                                      <w:sz w:val="40"/>
+                                      <w:szCs w:val="40"/>
                                     </w:rPr>
                                     <w:alias w:val="Course"/>
                                     <w:tag w:val="Course"/>
@@ -541,6 +547,8 @@
                                     <w:r>
                                       <w:rPr>
                                         <w:color w:val="44546A" w:themeColor="text2"/>
+                                        <w:sz w:val="40"/>
+                                        <w:szCs w:val="40"/>
                                       </w:rPr>
                                       <w:t>31210783</w:t>
                                     </w:r>
@@ -595,17 +603,567 @@
           </w:r>
         </w:p>
         <w:p>
-          <w:fldSimple w:instr=" TOC \o &quot;1-3&quot; \h \z \u ">
-            <w:r>
-              <w:rPr>
-                <w:b/>
-                <w:bCs/>
-                <w:noProof/>
-                <w:lang w:val="en-US"/>
-              </w:rPr>
-              <w:t>No table of contents entries found.</w:t>
-            </w:r>
-          </w:fldSimple>
+          <w:pPr>
+            <w:pStyle w:val="TOC1"/>
+            <w:tabs>
+              <w:tab w:val="right" w:leader="dot" w:pos="9016"/>
+            </w:tabs>
+            <w:rPr>
+              <w:noProof/>
+            </w:rPr>
+          </w:pPr>
+          <w:r>
+            <w:fldChar w:fldCharType="begin"/>
+          </w:r>
+          <w:r>
+            <w:instrText xml:space="preserve"> TOC \o "1-3" \h \z \u </w:instrText>
+          </w:r>
+          <w:r>
+            <w:fldChar w:fldCharType="separate"/>
+          </w:r>
+          <w:hyperlink w:anchor="_Toc79404114" w:history="1">
+            <w:r>
+              <w:rPr>
+                <w:rStyle w:val="Hyperlink"/>
+                <w:noProof/>
+              </w:rPr>
+              <w:t>Introduction</w:t>
+            </w:r>
+            <w:r>
+              <w:rPr>
+                <w:noProof/>
+                <w:webHidden/>
+              </w:rPr>
+              <w:tab/>
+            </w:r>
+            <w:r>
+              <w:rPr>
+                <w:noProof/>
+                <w:webHidden/>
+              </w:rPr>
+              <w:fldChar w:fldCharType="begin"/>
+            </w:r>
+            <w:r>
+              <w:rPr>
+                <w:noProof/>
+                <w:webHidden/>
+              </w:rPr>
+              <w:instrText xml:space="preserve"> PAGEREF _Toc79404114 \h </w:instrText>
+            </w:r>
+            <w:r>
+              <w:rPr>
+                <w:noProof/>
+                <w:webHidden/>
+              </w:rPr>
+            </w:r>
+            <w:r>
+              <w:rPr>
+                <w:noProof/>
+                <w:webHidden/>
+              </w:rPr>
+              <w:fldChar w:fldCharType="separate"/>
+            </w:r>
+            <w:r>
+              <w:rPr>
+                <w:noProof/>
+                <w:webHidden/>
+              </w:rPr>
+              <w:t>2</w:t>
+            </w:r>
+            <w:r>
+              <w:rPr>
+                <w:noProof/>
+                <w:webHidden/>
+              </w:rPr>
+              <w:fldChar w:fldCharType="end"/>
+            </w:r>
+          </w:hyperlink>
+        </w:p>
+        <w:p>
+          <w:pPr>
+            <w:pStyle w:val="TOC1"/>
+            <w:tabs>
+              <w:tab w:val="right" w:leader="dot" w:pos="9016"/>
+            </w:tabs>
+            <w:rPr>
+              <w:noProof/>
+            </w:rPr>
+          </w:pPr>
+          <w:hyperlink w:anchor="_Toc79404115" w:history="1">
+            <w:r>
+              <w:rPr>
+                <w:rStyle w:val="Hyperlink"/>
+                <w:noProof/>
+              </w:rPr>
+              <w:t>Various threats to the university’s network</w:t>
+            </w:r>
+            <w:r>
+              <w:rPr>
+                <w:noProof/>
+                <w:webHidden/>
+              </w:rPr>
+              <w:tab/>
+            </w:r>
+            <w:r>
+              <w:rPr>
+                <w:noProof/>
+                <w:webHidden/>
+              </w:rPr>
+              <w:fldChar w:fldCharType="begin"/>
+            </w:r>
+            <w:r>
+              <w:rPr>
+                <w:noProof/>
+                <w:webHidden/>
+              </w:rPr>
+              <w:instrText xml:space="preserve"> PAGEREF _Toc79404115 \h </w:instrText>
+            </w:r>
+            <w:r>
+              <w:rPr>
+                <w:noProof/>
+                <w:webHidden/>
+              </w:rPr>
+            </w:r>
+            <w:r>
+              <w:rPr>
+                <w:noProof/>
+                <w:webHidden/>
+              </w:rPr>
+              <w:fldChar w:fldCharType="separate"/>
+            </w:r>
+            <w:r>
+              <w:rPr>
+                <w:noProof/>
+                <w:webHidden/>
+              </w:rPr>
+              <w:t>2</w:t>
+            </w:r>
+            <w:r>
+              <w:rPr>
+                <w:noProof/>
+                <w:webHidden/>
+              </w:rPr>
+              <w:fldChar w:fldCharType="end"/>
+            </w:r>
+          </w:hyperlink>
+        </w:p>
+        <w:p>
+          <w:pPr>
+            <w:pStyle w:val="TOC1"/>
+            <w:tabs>
+              <w:tab w:val="right" w:leader="dot" w:pos="9016"/>
+            </w:tabs>
+            <w:rPr>
+              <w:noProof/>
+            </w:rPr>
+          </w:pPr>
+          <w:hyperlink w:anchor="_Toc79404116" w:history="1">
+            <w:r>
+              <w:rPr>
+                <w:rStyle w:val="Hyperlink"/>
+                <w:noProof/>
+              </w:rPr>
+              <w:t>Controls that are in place</w:t>
+            </w:r>
+            <w:r>
+              <w:rPr>
+                <w:noProof/>
+                <w:webHidden/>
+              </w:rPr>
+              <w:tab/>
+            </w:r>
+            <w:r>
+              <w:rPr>
+                <w:noProof/>
+                <w:webHidden/>
+              </w:rPr>
+              <w:fldChar w:fldCharType="begin"/>
+            </w:r>
+            <w:r>
+              <w:rPr>
+                <w:noProof/>
+                <w:webHidden/>
+              </w:rPr>
+              <w:instrText xml:space="preserve"> PAGEREF _Toc79404116 \h </w:instrText>
+            </w:r>
+            <w:r>
+              <w:rPr>
+                <w:noProof/>
+                <w:webHidden/>
+              </w:rPr>
+            </w:r>
+            <w:r>
+              <w:rPr>
+                <w:noProof/>
+                <w:webHidden/>
+              </w:rPr>
+              <w:fldChar w:fldCharType="separate"/>
+            </w:r>
+            <w:r>
+              <w:rPr>
+                <w:noProof/>
+                <w:webHidden/>
+              </w:rPr>
+              <w:t>2</w:t>
+            </w:r>
+            <w:r>
+              <w:rPr>
+                <w:noProof/>
+                <w:webHidden/>
+              </w:rPr>
+              <w:fldChar w:fldCharType="end"/>
+            </w:r>
+          </w:hyperlink>
+        </w:p>
+        <w:p>
+          <w:pPr>
+            <w:pStyle w:val="TOC1"/>
+            <w:tabs>
+              <w:tab w:val="right" w:leader="dot" w:pos="9016"/>
+            </w:tabs>
+            <w:rPr>
+              <w:noProof/>
+            </w:rPr>
+          </w:pPr>
+          <w:hyperlink w:anchor="_Toc79404117" w:history="1">
+            <w:r>
+              <w:rPr>
+                <w:rStyle w:val="Hyperlink"/>
+                <w:noProof/>
+              </w:rPr>
+              <w:t>Firewalls used</w:t>
+            </w:r>
+            <w:r>
+              <w:rPr>
+                <w:noProof/>
+                <w:webHidden/>
+              </w:rPr>
+              <w:tab/>
+            </w:r>
+            <w:r>
+              <w:rPr>
+                <w:noProof/>
+                <w:webHidden/>
+              </w:rPr>
+              <w:fldChar w:fldCharType="begin"/>
+            </w:r>
+            <w:r>
+              <w:rPr>
+                <w:noProof/>
+                <w:webHidden/>
+              </w:rPr>
+              <w:instrText xml:space="preserve"> PAGEREF _Toc79404117 \h </w:instrText>
+            </w:r>
+            <w:r>
+              <w:rPr>
+                <w:noProof/>
+                <w:webHidden/>
+              </w:rPr>
+            </w:r>
+            <w:r>
+              <w:rPr>
+                <w:noProof/>
+                <w:webHidden/>
+              </w:rPr>
+              <w:fldChar w:fldCharType="separate"/>
+            </w:r>
+            <w:r>
+              <w:rPr>
+                <w:noProof/>
+                <w:webHidden/>
+              </w:rPr>
+              <w:t>2</w:t>
+            </w:r>
+            <w:r>
+              <w:rPr>
+                <w:noProof/>
+                <w:webHidden/>
+              </w:rPr>
+              <w:fldChar w:fldCharType="end"/>
+            </w:r>
+          </w:hyperlink>
+        </w:p>
+        <w:p>
+          <w:pPr>
+            <w:pStyle w:val="TOC1"/>
+            <w:tabs>
+              <w:tab w:val="right" w:leader="dot" w:pos="9016"/>
+            </w:tabs>
+            <w:rPr>
+              <w:noProof/>
+            </w:rPr>
+          </w:pPr>
+          <w:hyperlink w:anchor="_Toc79404118" w:history="1">
+            <w:r>
+              <w:rPr>
+                <w:rStyle w:val="Hyperlink"/>
+                <w:noProof/>
+              </w:rPr>
+              <w:t>Intrusion detection system</w:t>
+            </w:r>
+            <w:r>
+              <w:rPr>
+                <w:noProof/>
+                <w:webHidden/>
+              </w:rPr>
+              <w:tab/>
+            </w:r>
+            <w:r>
+              <w:rPr>
+                <w:noProof/>
+                <w:webHidden/>
+              </w:rPr>
+              <w:fldChar w:fldCharType="begin"/>
+            </w:r>
+            <w:r>
+              <w:rPr>
+                <w:noProof/>
+                <w:webHidden/>
+              </w:rPr>
+              <w:instrText xml:space="preserve"> PAGEREF _Toc79404118 \h </w:instrText>
+            </w:r>
+            <w:r>
+              <w:rPr>
+                <w:noProof/>
+                <w:webHidden/>
+              </w:rPr>
+            </w:r>
+            <w:r>
+              <w:rPr>
+                <w:noProof/>
+                <w:webHidden/>
+              </w:rPr>
+              <w:fldChar w:fldCharType="separate"/>
+            </w:r>
+            <w:r>
+              <w:rPr>
+                <w:noProof/>
+                <w:webHidden/>
+              </w:rPr>
+              <w:t>2</w:t>
+            </w:r>
+            <w:r>
+              <w:rPr>
+                <w:noProof/>
+                <w:webHidden/>
+              </w:rPr>
+              <w:fldChar w:fldCharType="end"/>
+            </w:r>
+          </w:hyperlink>
+        </w:p>
+        <w:p>
+          <w:pPr>
+            <w:pStyle w:val="TOC1"/>
+            <w:tabs>
+              <w:tab w:val="right" w:leader="dot" w:pos="9016"/>
+            </w:tabs>
+            <w:rPr>
+              <w:noProof/>
+            </w:rPr>
+          </w:pPr>
+          <w:hyperlink w:anchor="_Toc79404119" w:history="1">
+            <w:r>
+              <w:rPr>
+                <w:rStyle w:val="Hyperlink"/>
+                <w:noProof/>
+              </w:rPr>
+              <w:t>Security aspects of the email system</w:t>
+            </w:r>
+            <w:r>
+              <w:rPr>
+                <w:noProof/>
+                <w:webHidden/>
+              </w:rPr>
+              <w:tab/>
+            </w:r>
+            <w:r>
+              <w:rPr>
+                <w:noProof/>
+                <w:webHidden/>
+              </w:rPr>
+              <w:fldChar w:fldCharType="begin"/>
+            </w:r>
+            <w:r>
+              <w:rPr>
+                <w:noProof/>
+                <w:webHidden/>
+              </w:rPr>
+              <w:instrText xml:space="preserve"> PAGEREF _Toc79404119 \h </w:instrText>
+            </w:r>
+            <w:r>
+              <w:rPr>
+                <w:noProof/>
+                <w:webHidden/>
+              </w:rPr>
+            </w:r>
+            <w:r>
+              <w:rPr>
+                <w:noProof/>
+                <w:webHidden/>
+              </w:rPr>
+              <w:fldChar w:fldCharType="separate"/>
+            </w:r>
+            <w:r>
+              <w:rPr>
+                <w:noProof/>
+                <w:webHidden/>
+              </w:rPr>
+              <w:t>2</w:t>
+            </w:r>
+            <w:r>
+              <w:rPr>
+                <w:noProof/>
+                <w:webHidden/>
+              </w:rPr>
+              <w:fldChar w:fldCharType="end"/>
+            </w:r>
+          </w:hyperlink>
+        </w:p>
+        <w:p>
+          <w:pPr>
+            <w:pStyle w:val="TOC1"/>
+            <w:tabs>
+              <w:tab w:val="right" w:leader="dot" w:pos="9016"/>
+            </w:tabs>
+            <w:rPr>
+              <w:noProof/>
+            </w:rPr>
+          </w:pPr>
+          <w:hyperlink w:anchor="_Toc79404120" w:history="1">
+            <w:r>
+              <w:rPr>
+                <w:rStyle w:val="Hyperlink"/>
+                <w:noProof/>
+              </w:rPr>
+              <w:t>Conclusion</w:t>
+            </w:r>
+            <w:r>
+              <w:rPr>
+                <w:noProof/>
+                <w:webHidden/>
+              </w:rPr>
+              <w:tab/>
+            </w:r>
+            <w:r>
+              <w:rPr>
+                <w:noProof/>
+                <w:webHidden/>
+              </w:rPr>
+              <w:fldChar w:fldCharType="begin"/>
+            </w:r>
+            <w:r>
+              <w:rPr>
+                <w:noProof/>
+                <w:webHidden/>
+              </w:rPr>
+              <w:instrText xml:space="preserve"> PAGEREF _Toc79404120 \h </w:instrText>
+            </w:r>
+            <w:r>
+              <w:rPr>
+                <w:noProof/>
+                <w:webHidden/>
+              </w:rPr>
+            </w:r>
+            <w:r>
+              <w:rPr>
+                <w:noProof/>
+                <w:webHidden/>
+              </w:rPr>
+              <w:fldChar w:fldCharType="separate"/>
+            </w:r>
+            <w:r>
+              <w:rPr>
+                <w:noProof/>
+                <w:webHidden/>
+              </w:rPr>
+              <w:t>2</w:t>
+            </w:r>
+            <w:r>
+              <w:rPr>
+                <w:noProof/>
+                <w:webHidden/>
+              </w:rPr>
+              <w:fldChar w:fldCharType="end"/>
+            </w:r>
+          </w:hyperlink>
+        </w:p>
+        <w:p>
+          <w:pPr>
+            <w:pStyle w:val="TOC1"/>
+            <w:tabs>
+              <w:tab w:val="right" w:leader="dot" w:pos="9016"/>
+            </w:tabs>
+            <w:rPr>
+              <w:noProof/>
+            </w:rPr>
+          </w:pPr>
+          <w:hyperlink w:anchor="_Toc79404121" w:history="1">
+            <w:r>
+              <w:rPr>
+                <w:rStyle w:val="Hyperlink"/>
+                <w:noProof/>
+              </w:rPr>
+              <w:t>References</w:t>
+            </w:r>
+            <w:r>
+              <w:rPr>
+                <w:noProof/>
+                <w:webHidden/>
+              </w:rPr>
+              <w:tab/>
+            </w:r>
+            <w:r>
+              <w:rPr>
+                <w:noProof/>
+                <w:webHidden/>
+              </w:rPr>
+              <w:fldChar w:fldCharType="begin"/>
+            </w:r>
+            <w:r>
+              <w:rPr>
+                <w:noProof/>
+                <w:webHidden/>
+              </w:rPr>
+              <w:instrText xml:space="preserve"> PAGEREF _Toc79404121 \h </w:instrText>
+            </w:r>
+            <w:r>
+              <w:rPr>
+                <w:noProof/>
+                <w:webHidden/>
+              </w:rPr>
+            </w:r>
+            <w:r>
+              <w:rPr>
+                <w:noProof/>
+                <w:webHidden/>
+              </w:rPr>
+              <w:fldChar w:fldCharType="separate"/>
+            </w:r>
+            <w:r>
+              <w:rPr>
+                <w:noProof/>
+                <w:webHidden/>
+              </w:rPr>
+              <w:t>2</w:t>
+            </w:r>
+            <w:r>
+              <w:rPr>
+                <w:noProof/>
+                <w:webHidden/>
+              </w:rPr>
+              <w:fldChar w:fldCharType="end"/>
+            </w:r>
+          </w:hyperlink>
+        </w:p>
+        <w:p>
+          <w:r>
+            <w:rPr>
+              <w:b/>
+              <w:bCs/>
+              <w:noProof/>
+            </w:rPr>
+            <w:fldChar w:fldCharType="end"/>
+          </w:r>
         </w:p>
       </w:sdtContent>
     </w:sdt>
@@ -618,21 +1176,89 @@
       <w:pPr>
         <w:pStyle w:val="Heading1"/>
       </w:pPr>
+      <w:bookmarkStart w:id="0" w:name="_Toc79404114"/>
       <w:r>
         <w:lastRenderedPageBreak/>
-        <w:t>Heading 1</w:t>
+        <w:t>Introduction</w:t>
       </w:r>
+      <w:bookmarkEnd w:id="0"/>
     </w:p>
-    <w:p/>
-    <w:p/>
     <w:p/>
     <w:p>
       <w:pPr>
         <w:pStyle w:val="Heading1"/>
       </w:pPr>
+      <w:bookmarkStart w:id="1" w:name="_Toc79404115"/>
+      <w:r>
+        <w:t>Various threats to the university’s network</w:t>
+      </w:r>
+      <w:bookmarkEnd w:id="1"/>
+    </w:p>
+    <w:p/>
+    <w:p>
+      <w:pPr>
+        <w:pStyle w:val="Heading1"/>
+      </w:pPr>
+      <w:bookmarkStart w:id="2" w:name="_Toc79404116"/>
+      <w:r>
+        <w:t>Controls that are in place</w:t>
+      </w:r>
+      <w:bookmarkEnd w:id="2"/>
+    </w:p>
+    <w:p/>
+    <w:p>
+      <w:pPr>
+        <w:pStyle w:val="Heading1"/>
+      </w:pPr>
+      <w:bookmarkStart w:id="3" w:name="_Toc79404117"/>
+      <w:r>
+        <w:t>Firewalls used</w:t>
+      </w:r>
+      <w:bookmarkEnd w:id="3"/>
+    </w:p>
+    <w:p/>
+    <w:p>
+      <w:pPr>
+        <w:pStyle w:val="Heading1"/>
+      </w:pPr>
+      <w:bookmarkStart w:id="4" w:name="_Toc79404118"/>
+      <w:r>
+        <w:t>Intrusion detection system</w:t>
+      </w:r>
+      <w:bookmarkEnd w:id="4"/>
+    </w:p>
+    <w:p/>
+    <w:p>
+      <w:pPr>
+        <w:pStyle w:val="Heading1"/>
+      </w:pPr>
+      <w:bookmarkStart w:id="5" w:name="_Toc79404119"/>
+      <w:r>
+        <w:t>Security aspects of the email system</w:t>
+      </w:r>
+      <w:bookmarkEnd w:id="5"/>
+    </w:p>
+    <w:p/>
+    <w:p>
+      <w:pPr>
+        <w:pStyle w:val="Heading1"/>
+      </w:pPr>
+      <w:bookmarkStart w:id="6" w:name="_Toc79404120"/>
+      <w:r>
+        <w:t>Conclusion</w:t>
+      </w:r>
+      <w:bookmarkEnd w:id="6"/>
+    </w:p>
+    <w:p/>
+    <w:p>
+      <w:pPr>
+        <w:pStyle w:val="Heading1"/>
+      </w:pPr>
+      <w:bookmarkStart w:id="7" w:name="_Toc79404121"/>
       <w:r>
         <w:t>References</w:t>
       </w:r>
+      <w:bookmarkEnd w:id="7"/>
     </w:p>
     <w:p/>
     <w:p/>
@@ -1148,6 +1774,29 @@
       <w:lang w:val="en-US"/>
     </w:rPr>
   </w:style>
+  <w:style w:type="paragraph" w:styleId="TOC1">
+    <w:name w:val="toc 1"/>
+    <w:basedOn w:val="Normal"/>
+    <w:next w:val="Normal"/>
+    <w:autoRedefine/>
+    <w:uiPriority w:val="39"/>
+    <w:unhideWhenUsed/>
+    <w:rsid w:val="00996285"/>
+    <w:pPr>
+      <w:spacing w:after="100"/>
+    </w:pPr>
+  </w:style>
+  <w:style w:type="character" w:styleId="Hyperlink">
+    <w:name w:val="Hyperlink"/>
+    <w:basedOn w:val="DefaultParagraphFont"/>
+    <w:uiPriority w:val="99"/>
+    <w:unhideWhenUsed/>
+    <w:rsid w:val="00996285"/>
+    <w:rPr>
+      <w:color w:val="0563C1" w:themeColor="hyperlink"/>
+      <w:u w:val="single"/>
+    </w:rPr>
+  </w:style>
 </w:styles>
 </file>
 

</xml_diff>

<commit_message>
Busy with security Assignment 1
</commit_message>
<xml_diff>
--- a/Second Semester/ITRI 625 Security/Assignment 1/625 Assignment 1 31210783.docx
+++ b/Second Semester/ITRI 625 Security/Assignment 1/625 Assignment 1 31210783.docx
@@ -10,6 +10,7 @@
           <w:docPartUnique/>
         </w:docPartObj>
       </w:sdtPr>
+      <w:sdtEndPr/>
       <w:sdtContent>
         <w:p>
           <w:r>
@@ -168,6 +169,7 @@
                                         <w:dataBinding w:prefixMappings="xmlns:ns0='http://purl.org/dc/elements/1.1/' xmlns:ns1='http://schemas.openxmlformats.org/package/2006/metadata/core-properties' " w:xpath="/ns1:coreProperties[1]/ns0:title[1]" w:storeItemID="{6C3C8BC8-F283-45AE-878A-BAB7291924A1}"/>
                                         <w:text/>
                                       </w:sdtPr>
+                                      <w:sdtEndPr/>
                                       <w:sdtContent>
                                         <w:p>
                                           <w:pPr>
@@ -206,6 +208,7 @@
                                         <w:dataBinding w:prefixMappings="xmlns:ns0='http://purl.org/dc/elements/1.1/' xmlns:ns1='http://schemas.openxmlformats.org/package/2006/metadata/core-properties' " w:xpath="/ns1:coreProperties[1]/ns0:subject[1]" w:storeItemID="{6C3C8BC8-F283-45AE-878A-BAB7291924A1}"/>
                                         <w:text/>
                                       </w:sdtPr>
+                                      <w:sdtEndPr/>
                                       <w:sdtContent>
                                         <w:p>
                                           <w:pPr>
@@ -245,6 +248,7 @@
                                         <w:dataBinding w:prefixMappings="xmlns:ns0='http://purl.org/dc/elements/1.1/' xmlns:ns1='http://schemas.openxmlformats.org/package/2006/metadata/core-properties' " w:xpath="/ns1:coreProperties[1]/ns0:creator[1]" w:storeItemID="{6C3C8BC8-F283-45AE-878A-BAB7291924A1}"/>
                                         <w:text/>
                                       </w:sdtPr>
+                                      <w:sdtEndPr/>
                                       <w:sdtContent>
                                         <w:p>
                                           <w:pPr>
@@ -283,6 +287,7 @@
                                           <w:dataBinding w:prefixMappings="xmlns:ns0='http://purl.org/dc/elements/1.1/' xmlns:ns1='http://schemas.openxmlformats.org/package/2006/metadata/core-properties' " w:xpath="/ns1:coreProperties[1]/ns1:category[1]" w:storeItemID="{6C3C8BC8-F283-45AE-878A-BAB7291924A1}"/>
                                           <w:text/>
                                         </w:sdtPr>
+                                        <w:sdtEndPr/>
                                         <w:sdtContent>
                                           <w:r>
                                             <w:rPr>
@@ -428,6 +433,7 @@
                                   <w:dataBinding w:prefixMappings="xmlns:ns0='http://purl.org/dc/elements/1.1/' xmlns:ns1='http://schemas.openxmlformats.org/package/2006/metadata/core-properties' " w:xpath="/ns1:coreProperties[1]/ns0:title[1]" w:storeItemID="{6C3C8BC8-F283-45AE-878A-BAB7291924A1}"/>
                                   <w:text/>
                                 </w:sdtPr>
+                                <w:sdtEndPr/>
                                 <w:sdtContent>
                                   <w:p>
                                     <w:pPr>
@@ -466,6 +472,7 @@
                                   <w:dataBinding w:prefixMappings="xmlns:ns0='http://purl.org/dc/elements/1.1/' xmlns:ns1='http://schemas.openxmlformats.org/package/2006/metadata/core-properties' " w:xpath="/ns1:coreProperties[1]/ns0:subject[1]" w:storeItemID="{6C3C8BC8-F283-45AE-878A-BAB7291924A1}"/>
                                   <w:text/>
                                 </w:sdtPr>
+                                <w:sdtEndPr/>
                                 <w:sdtContent>
                                   <w:p>
                                     <w:pPr>
@@ -505,6 +512,7 @@
                                   <w:dataBinding w:prefixMappings="xmlns:ns0='http://purl.org/dc/elements/1.1/' xmlns:ns1='http://schemas.openxmlformats.org/package/2006/metadata/core-properties' " w:xpath="/ns1:coreProperties[1]/ns0:creator[1]" w:storeItemID="{6C3C8BC8-F283-45AE-878A-BAB7291924A1}"/>
                                   <w:text/>
                                 </w:sdtPr>
+                                <w:sdtEndPr/>
                                 <w:sdtContent>
                                   <w:p>
                                     <w:pPr>
@@ -543,6 +551,7 @@
                                     <w:dataBinding w:prefixMappings="xmlns:ns0='http://purl.org/dc/elements/1.1/' xmlns:ns1='http://schemas.openxmlformats.org/package/2006/metadata/core-properties' " w:xpath="/ns1:coreProperties[1]/ns1:category[1]" w:storeItemID="{6C3C8BC8-F283-45AE-878A-BAB7291924A1}"/>
                                     <w:text/>
                                   </w:sdtPr>
+                                  <w:sdtEndPr/>
                                   <w:sdtContent>
                                     <w:r>
                                       <w:rPr>
@@ -575,6 +584,13 @@
     </w:sdt>
     <w:sdt>
       <w:sdtPr>
+        <w:rPr>
+          <w:rFonts w:asciiTheme="minorHAnsi" w:eastAsiaTheme="minorHAnsi" w:hAnsiTheme="minorHAnsi" w:cstheme="minorBidi"/>
+          <w:color w:val="auto"/>
+          <w:sz w:val="22"/>
+          <w:szCs w:val="22"/>
+          <w:lang w:val="en-ZA"/>
+        </w:rPr>
         <w:id w:val="2076234888"/>
         <w:docPartObj>
           <w:docPartGallery w:val="Table of Contents"/>
@@ -583,14 +599,9 @@
       </w:sdtPr>
       <w:sdtEndPr>
         <w:rPr>
-          <w:rFonts w:asciiTheme="minorHAnsi" w:eastAsiaTheme="minorHAnsi" w:hAnsiTheme="minorHAnsi" w:cstheme="minorBidi"/>
           <w:b/>
           <w:bCs/>
           <w:noProof/>
-          <w:color w:val="auto"/>
-          <w:sz w:val="22"/>
-          <w:szCs w:val="22"/>
-          <w:lang w:val="en-ZA"/>
         </w:rPr>
       </w:sdtEndPr>
       <w:sdtContent>
@@ -1183,18 +1194,385 @@
       </w:r>
       <w:bookmarkEnd w:id="0"/>
     </w:p>
-    <w:p/>
+    <w:p>
+      <w:pPr>
+        <w:jc w:val="both"/>
+      </w:pPr>
+      <w:r>
+        <w:t xml:space="preserve">In this report the network security of NWU Vaal in terms of networks will be discussed. The main topics will be the various threats, controls that are in place against the threats, firewalls used, intrusion detection systems that are in place and security aspects </w:t>
+      </w:r>
+      <w:r>
+        <w:t>in terms of the e-mail system. Throughout the report recommendations will be made when necessary.</w:t>
+      </w:r>
+    </w:p>
     <w:p>
       <w:pPr>
         <w:pStyle w:val="Heading1"/>
       </w:pPr>
       <w:bookmarkStart w:id="1" w:name="_Toc79404115"/>
       <w:r>
-        <w:t>Various threats to the university’s network</w:t>
+        <w:t>Various threats</w:t>
       </w:r>
       <w:bookmarkEnd w:id="1"/>
     </w:p>
-    <w:p/>
+    <w:p>
+      <w:r>
+        <w:t xml:space="preserve">According to </w:t>
+      </w:r>
+      <w:r>
+        <w:fldChar w:fldCharType="begin"/>
+      </w:r>
+      <w:r>
+        <w:instrText xml:space="preserve"> ADDIN EN.CITE &lt;EndNote&gt;&lt;Cite AuthorYear="1"&gt;&lt;Author&gt;Charles P. Pfleeger&lt;/Author&gt;&lt;Year&gt;2015&lt;/Year&gt;&lt;RecNum&gt;137&lt;/RecNum&gt;&lt;DisplayText&gt;Charles P. Pfleeger (2015)&lt;/DisplayText&gt;&lt;record&gt;&lt;rec-number&gt;137&lt;/rec-number&gt;&lt;foreign-keys&gt;&lt;key app="EN" db-id="525d9sr0qsvde5evfr0ps52ifpp52v555xtd" timestamp="1629379244"&gt;137&lt;/key&gt;&lt;/foreign-keys&gt;&lt;ref-type name="Book"&gt;6&lt;/ref-type&gt;&lt;contributors&gt;&lt;authors&gt;&lt;author&gt;Charles P. Pfleeger, Shari Lawrence Pfleeger, Jonathan Margulies&lt;/author&gt;&lt;/authors&gt;&lt;/contributors&gt;&lt;titles&gt;&lt;title&gt;Security in computing&lt;/title&gt;&lt;/titles&gt;&lt;dates&gt;&lt;year&gt;2015&lt;/year&gt;&lt;/dates&gt;&lt;isbn&gt; 0-13-408504-3&lt;/isbn&gt;&lt;urls&gt;&lt;/urls&gt;&lt;/record&gt;&lt;/Cite&gt;&lt;/EndNote&gt;</w:instrText>
+      </w:r>
+      <w:r>
+        <w:fldChar w:fldCharType="separate"/>
+      </w:r>
+      <w:r>
+        <w:rPr>
+          <w:noProof/>
+        </w:rPr>
+        <w:t>Charles P. Pfleeger (2015)</w:t>
+      </w:r>
+      <w:r>
+        <w:fldChar w:fldCharType="end"/>
+      </w:r>
+      <w:r>
+        <w:t xml:space="preserve"> the four potential types of harm that NWU can experience is </w:t>
+      </w:r>
+      <w:r>
+        <w:rPr>
+          <w:i/>
+          <w:iCs/>
+        </w:rPr>
+        <w:t>interception</w:t>
+      </w:r>
+      <w:r>
+        <w:t xml:space="preserve">, </w:t>
+      </w:r>
+      <w:r>
+        <w:rPr>
+          <w:i/>
+          <w:iCs/>
+        </w:rPr>
+        <w:t>modification</w:t>
+      </w:r>
+      <w:r>
+        <w:t xml:space="preserve">, </w:t>
+      </w:r>
+      <w:r>
+        <w:rPr>
+          <w:i/>
+          <w:iCs/>
+        </w:rPr>
+        <w:t>fabrication</w:t>
+      </w:r>
+      <w:r>
+        <w:t xml:space="preserve"> or </w:t>
+      </w:r>
+      <w:r>
+        <w:rPr>
+          <w:i/>
+          <w:iCs/>
+        </w:rPr>
+        <w:t>interruption</w:t>
+      </w:r>
+      <w:r>
+        <w:t xml:space="preserve">. </w:t>
+      </w:r>
+      <w:r>
+        <w:t xml:space="preserve">Although the terminology is a bit different, these types still apply to networks. In terms of </w:t>
+      </w:r>
+      <w:r>
+        <w:rPr>
+          <w:i/>
+          <w:iCs/>
+        </w:rPr>
+        <w:t>interception</w:t>
+      </w:r>
+      <w:r>
+        <w:t xml:space="preserve">, it is often called wiretapping or eavesdropping, </w:t>
+      </w:r>
+      <w:r>
+        <w:rPr>
+          <w:i/>
+          <w:iCs/>
+        </w:rPr>
+        <w:t>modification</w:t>
+      </w:r>
+      <w:r>
+        <w:t xml:space="preserve"> and </w:t>
+      </w:r>
+      <w:r>
+        <w:rPr>
+          <w:i/>
+          <w:iCs/>
+        </w:rPr>
+        <w:t>fabrication</w:t>
+      </w:r>
+      <w:r>
+        <w:t xml:space="preserve"> is often called integrity failures and </w:t>
+      </w:r>
+      <w:r>
+        <w:rPr>
+          <w:i/>
+          <w:iCs/>
+        </w:rPr>
+        <w:t>interruption</w:t>
+      </w:r>
+      <w:r>
+        <w:t xml:space="preserve"> is often called denial of service.</w:t>
+      </w:r>
+    </w:p>
+    <w:p>
+      <w:pPr>
+        <w:pStyle w:val="Heading2"/>
+      </w:pPr>
+      <w:r>
+        <w:t>Interception</w:t>
+      </w:r>
+    </w:p>
+    <w:p>
+      <w:r>
+        <w:t xml:space="preserve">Interception is when an unauthorized party got access to an asset </w:t>
+      </w:r>
+      <w:r>
+        <w:fldChar w:fldCharType="begin"/>
+      </w:r>
+      <w:r>
+        <w:instrText xml:space="preserve"> ADDIN EN.CITE &lt;EndNote&gt;&lt;Cite&gt;&lt;Author&gt;genesisdatabase&lt;/Author&gt;&lt;Year&gt;2010&lt;/Year&gt;&lt;RecNum&gt;138&lt;/RecNum&gt;&lt;DisplayText&gt;(genesisdatabase, 2010)&lt;/DisplayText&gt;&lt;record&gt;&lt;rec-number&gt;138&lt;/rec-number&gt;&lt;foreign-keys&gt;&lt;key app="EN" db-id="525d9sr0qsvde5evfr0ps52ifpp52v555xtd" timestamp="1629380115"&gt;138&lt;/key&gt;&lt;/foreign-keys&gt;&lt;ref-type name="Web Page"&gt;12&lt;/ref-type&gt;&lt;contributors&gt;&lt;authors&gt;&lt;author&gt;genesisdatabase&lt;/author&gt;&lt;/authors&gt;&lt;/contributors&gt;&lt;titles&gt;&lt;title&gt;Types of threats | Interception | Interruption | Modification | Fabrication&lt;/title&gt;&lt;/titles&gt;&lt;dates&gt;&lt;year&gt;2010&lt;/year&gt;&lt;/dates&gt;&lt;urls&gt;&lt;related-urls&gt;&lt;url&gt;https://genesisdatabase.wordpress.com/2010/12/13/types-of-threats-interception-interruption-modification-fabrication/#:~:text=An%20interception%20means%20that%20some%20unauthorized%20party%20has,or%20wiretapping%20to%20obtain%20data%20in%20a%20network.&lt;/url&gt;&lt;/related-urls&gt;&lt;/urls&gt;&lt;/record&gt;&lt;/Cite&gt;&lt;/EndNote&gt;</w:instrText>
+      </w:r>
+      <w:r>
+        <w:fldChar w:fldCharType="separate"/>
+      </w:r>
+      <w:r>
+        <w:rPr>
+          <w:noProof/>
+        </w:rPr>
+        <w:t>(genesisdatabase, 2010)</w:t>
+      </w:r>
+      <w:r>
+        <w:fldChar w:fldCharType="end"/>
+      </w:r>
+      <w:r>
+        <w:t>. This party can be a program, a person, or a computing system. Examples include obtaining data in a network (wiretapping). Loss can sometimes be detected easily, but a silent interceptor can leave no trace and no way of detecting interception.</w:t>
+      </w:r>
+      <w:r>
+        <w:t xml:space="preserve"> The best way to counter interception</w:t>
+      </w:r>
+      <w:r>
+        <w:t xml:space="preserve"> for NWU</w:t>
+      </w:r>
+      <w:r>
+        <w:t xml:space="preserve"> is by making use of a strong encryption</w:t>
+      </w:r>
+      <w:r>
+        <w:t xml:space="preserve"> </w:t>
+      </w:r>
+      <w:r>
+        <w:fldChar w:fldCharType="begin"/>
+      </w:r>
+      <w:r>
+        <w:instrText xml:space="preserve"> ADDIN EN.CITE &lt;EndNote&gt;&lt;Cite&gt;&lt;Author&gt;spamlaws&lt;/Author&gt;&lt;Year&gt;2003&lt;/Year&gt;&lt;RecNum&gt;139&lt;/RecNum&gt;&lt;DisplayText&gt;(spamlaws, 2003)&lt;/DisplayText&gt;&lt;record&gt;&lt;rec-number&gt;139&lt;/rec-number&gt;&lt;foreign-keys&gt;&lt;key app="EN" db-id="525d9sr0qsvde5evfr0ps52ifpp52v555xtd" timestamp="1629381784"&gt;139&lt;/key&gt;&lt;/foreign-keys&gt;&lt;ref-type name="Web Page"&gt;12&lt;/ref-type&gt;&lt;contributors&gt;&lt;authors&gt;&lt;author&gt;spamlaws&lt;/author&gt;&lt;/authors&gt;&lt;/contributors&gt;&lt;titles&gt;&lt;title&gt;Types of Wireless Network Attacks: Interception&lt;/title&gt;&lt;/titles&gt;&lt;dates&gt;&lt;year&gt;2003&lt;/year&gt;&lt;/dates&gt;&lt;urls&gt;&lt;related-urls&gt;&lt;url&gt;https://www.spamlaws.com/interception-attack.html#:~:text=The%20best%20wireless%20security%20protection%20against%20interception%20exploits,can%20be%20cracked%20in%20under%20one%20minute%27s%20time.&lt;/url&gt;&lt;/related-urls&gt;&lt;/urls&gt;&lt;/record&gt;&lt;/Cite&gt;&lt;/EndNote&gt;</w:instrText>
+      </w:r>
+      <w:r>
+        <w:fldChar w:fldCharType="separate"/>
+      </w:r>
+      <w:r>
+        <w:rPr>
+          <w:noProof/>
+        </w:rPr>
+        <w:t>(spamlaws, 2003)</w:t>
+      </w:r>
+      <w:r>
+        <w:fldChar w:fldCharType="end"/>
+      </w:r>
+      <w:r>
+        <w:t>.</w:t>
+      </w:r>
+    </w:p>
+    <w:p>
+      <w:pPr>
+        <w:pStyle w:val="Heading2"/>
+      </w:pPr>
+      <w:r>
+        <w:t>Modification</w:t>
+      </w:r>
+    </w:p>
+    <w:p>
+      <w:r>
+        <w:t xml:space="preserve">According to </w:t>
+      </w:r>
+      <w:r>
+        <w:fldChar w:fldCharType="begin"/>
+      </w:r>
+      <w:r>
+        <w:instrText xml:space="preserve"> ADDIN EN.CITE &lt;EndNote&gt;&lt;Cite AuthorYear="1"&gt;&lt;Author&gt;genesisdatabase&lt;/Author&gt;&lt;Year&gt;2010&lt;/Year&gt;&lt;RecNum&gt;138&lt;/RecNum&gt;&lt;DisplayText&gt;genesisdatabase (2010)&lt;/DisplayText&gt;&lt;record&gt;&lt;rec-number&gt;138&lt;/rec-number&gt;&lt;foreign-keys&gt;&lt;key app="EN" db-id="525d9sr0qsvde5evfr0ps52ifpp52v555xtd" timestamp="1629380115"&gt;138&lt;/key&gt;&lt;/foreign-keys&gt;&lt;ref-type name="Web Page"&gt;12&lt;/ref-type&gt;&lt;contributors&gt;&lt;authors&gt;&lt;author&gt;genesisdatabase&lt;/author&gt;&lt;/authors&gt;&lt;/contributors&gt;&lt;titles&gt;&lt;title&gt;Types of threats | Interception | Interruption | Modification | Fabrication&lt;/title&gt;&lt;/titles&gt;&lt;dates&gt;&lt;year&gt;2010&lt;/year&gt;&lt;/dates&gt;&lt;urls&gt;&lt;related-urls&gt;&lt;url&gt;https://genesisdatabase.wordpress.com/2010/12/13/types-of-threats-interception-interruption-modification-fabrication/#:~:text=An%20interception%20means%20that%20some%20unauthorized%20party%20has,or%20wiretapping%20to%20obtain%20data%20in%20a%20network.&lt;/url&gt;&lt;/related-urls&gt;&lt;/urls&gt;&lt;/record&gt;&lt;/Cite&gt;&lt;/EndNote&gt;</w:instrText>
+      </w:r>
+      <w:r>
+        <w:fldChar w:fldCharType="separate"/>
+      </w:r>
+      <w:r>
+        <w:rPr>
+          <w:noProof/>
+        </w:rPr>
+        <w:t>genesisdatabase (2010)</w:t>
+      </w:r>
+      <w:r>
+        <w:fldChar w:fldCharType="end"/>
+      </w:r>
+      <w:r>
+        <w:t xml:space="preserve">, if a party that is unauthorized not only gains access to data, but also tempers with the data, it is called modification. For </w:t>
+      </w:r>
+      <w:r>
+        <w:t>example,</w:t>
+      </w:r>
+      <w:r>
+        <w:t xml:space="preserve"> when someone changes values in the NWU database, or change functionality on </w:t>
+      </w:r>
+      <w:proofErr w:type="spellStart"/>
+      <w:r>
+        <w:t>efundi</w:t>
+      </w:r>
+      <w:proofErr w:type="spellEnd"/>
+      <w:r>
+        <w:t xml:space="preserve">. </w:t>
+      </w:r>
+      <w:r>
+        <w:t xml:space="preserve">This does not only apply to software, but hardware as well. </w:t>
+      </w:r>
+      <w:r>
+        <w:t xml:space="preserve">According to </w:t>
+      </w:r>
+      <w:r>
+        <w:fldChar w:fldCharType="begin"/>
+      </w:r>
+      <w:r>
+        <w:instrText xml:space="preserve"> ADDIN EN.CITE &lt;EndNote&gt;&lt;Cite AuthorYear="1"&gt;&lt;Author&gt;Edwards&lt;/Author&gt;&lt;Year&gt;2018&lt;/Year&gt;&lt;RecNum&gt;140&lt;/RecNum&gt;&lt;DisplayText&gt;Edwards (2018)&lt;/DisplayText&gt;&lt;record&gt;&lt;rec-number&gt;140&lt;/rec-number&gt;&lt;foreign-keys&gt;&lt;key app="EN" db-id="525d9sr0qsvde5evfr0ps52ifpp52v555xtd" timestamp="1629381995"&gt;140&lt;/key&gt;&lt;/foreign-keys&gt;&lt;ref-type name="Journal Article"&gt;17&lt;/ref-type&gt;&lt;contributors&gt;&lt;authors&gt;&lt;author&gt;Jeff Edwards &lt;/author&gt;&lt;/authors&gt;&lt;/contributors&gt;&lt;titles&gt;&lt;title&gt;Managing Network Configuration Changes: Five Best Practices&lt;/title&gt;&lt;/titles&gt;&lt;dates&gt;&lt;year&gt;2018&lt;/year&gt;&lt;/dates&gt;&lt;urls&gt;&lt;related-urls&gt;&lt;url&gt;https://www.whatsupgold.com/blog/best-practices-in-network-configuration-and-change-management&lt;/url&gt;&lt;/related-urls&gt;&lt;/urls&gt;&lt;/record&gt;&lt;/Cite&gt;&lt;/EndNote&gt;</w:instrText>
+      </w:r>
+      <w:r>
+        <w:fldChar w:fldCharType="separate"/>
+      </w:r>
+      <w:r>
+        <w:rPr>
+          <w:noProof/>
+        </w:rPr>
+        <w:t>Edwards (2018)</w:t>
+      </w:r>
+      <w:r>
+        <w:fldChar w:fldCharType="end"/>
+      </w:r>
+      <w:r>
+        <w:t xml:space="preserve"> some of the ways that NWU can prevent modification is to keep track of changes in the network, make use of atomization and to document network changes.</w:t>
+      </w:r>
+    </w:p>
+    <w:p>
+      <w:pPr>
+        <w:pStyle w:val="Heading2"/>
+      </w:pPr>
+      <w:r>
+        <w:t>Fabrication</w:t>
+      </w:r>
+    </w:p>
+    <w:p>
+      <w:r>
+        <w:t xml:space="preserve">This is when an unauthorized party creates a fabrication of fake objects on a system. Examples include when a party inserts spurious transactions in NWU’s network communication system. If skilfully done, they are almost impossible to distinguish </w:t>
+      </w:r>
+      <w:r>
+        <w:t>from the real thing</w:t>
+      </w:r>
+      <w:r>
+        <w:t xml:space="preserve"> </w:t>
+      </w:r>
+      <w:r>
+        <w:fldChar w:fldCharType="begin"/>
+      </w:r>
+      <w:r>
+        <w:instrText xml:space="preserve"> ADDIN EN.CITE &lt;EndNote&gt;&lt;Cite&gt;&lt;Author&gt;genesisdatabase&lt;/Author&gt;&lt;Year&gt;2010&lt;/Year&gt;&lt;RecNum&gt;138&lt;/RecNum&gt;&lt;DisplayText&gt;(genesisdatabase, 2010)&lt;/DisplayText&gt;&lt;record&gt;&lt;rec-number&gt;138&lt;/rec-number&gt;&lt;foreign-keys&gt;&lt;key app="EN" db-id="525d9sr0qsvde5evfr0ps52ifpp52v555xtd" timestamp="1629380115"&gt;138&lt;/key&gt;&lt;/foreign-keys&gt;&lt;ref-type name="Web Page"&gt;12&lt;/ref-type&gt;&lt;contributors&gt;&lt;authors&gt;&lt;author&gt;genesisdatabase&lt;/author&gt;&lt;/authors&gt;&lt;/contributors&gt;&lt;titles&gt;&lt;title&gt;Types of threats | Interception | Interruption | Modification | Fabrication&lt;/title&gt;&lt;/titles&gt;&lt;dates&gt;&lt;year&gt;2010&lt;/year&gt;&lt;/dates&gt;&lt;urls&gt;&lt;related-urls&gt;&lt;url&gt;https://genesisdatabase.wordpress.com/2010/12/13/types-of-threats-interception-interruption-modification-fabrication/#:~:text=An%20interception%20means%20that%20some%20unauthorized%20party%20has,or%20wiretapping%20to%20obtain%20data%20in%20a%20network.&lt;/url&gt;&lt;/related-urls&gt;&lt;/urls&gt;&lt;/record&gt;&lt;/Cite&gt;&lt;/EndNote&gt;</w:instrText>
+      </w:r>
+      <w:r>
+        <w:fldChar w:fldCharType="separate"/>
+      </w:r>
+      <w:r>
+        <w:rPr>
+          <w:noProof/>
+        </w:rPr>
+        <w:t>(genesisdatabase, 2010)</w:t>
+      </w:r>
+      <w:r>
+        <w:fldChar w:fldCharType="end"/>
+      </w:r>
+      <w:r>
+        <w:t>.</w:t>
+      </w:r>
+      <w:r>
+        <w:t xml:space="preserve"> </w:t>
+      </w:r>
+      <w:r>
+        <w:t xml:space="preserve"> </w:t>
+      </w:r>
+      <w:r>
+        <w:t xml:space="preserve">According to </w:t>
+      </w:r>
+      <w:r>
+        <w:fldChar w:fldCharType="begin"/>
+      </w:r>
+      <w:r>
+        <w:instrText xml:space="preserve"> ADDIN EN.CITE &lt;EndNote&gt;&lt;Cite AuthorYear="1"&gt;&lt;Author&gt;Rasayely&lt;/Author&gt;&lt;Year&gt;2019&lt;/Year&gt;&lt;RecNum&gt;141&lt;/RecNum&gt;&lt;DisplayText&gt;Rasayely (2019)&lt;/DisplayText&gt;&lt;record&gt;&lt;rec-number&gt;141&lt;/rec-number&gt;&lt;foreign-keys&gt;&lt;key app="EN" db-id="525d9sr0qsvde5evfr0ps52ifpp52v555xtd" timestamp="1629382303"&gt;141&lt;/key&gt;&lt;/foreign-keys&gt;&lt;ref-type name="Journal Article"&gt;17&lt;/ref-type&gt;&lt;contributors&gt;&lt;authors&gt;&lt;author&gt;Rasayely&lt;/author&gt;&lt;/authors&gt;&lt;/contributors&gt;&lt;titles&gt;&lt;title&gt;Data Fabrication/Falsification… Do Not Ever Do!&lt;/title&gt;&lt;/titles&gt;&lt;dates&gt;&lt;year&gt;2019&lt;/year&gt;&lt;/dates&gt;&lt;urls&gt;&lt;related-urls&gt;&lt;url&gt;https://www.rasayely.com/data-fabrication-falsification-do-not-ever-do/&lt;/url&gt;&lt;/related-urls&gt;&lt;/urls&gt;&lt;/record&gt;&lt;/Cite&gt;&lt;/EndNote&gt;</w:instrText>
+      </w:r>
+      <w:r>
+        <w:fldChar w:fldCharType="separate"/>
+      </w:r>
+      <w:r>
+        <w:rPr>
+          <w:noProof/>
+        </w:rPr>
+        <w:t>Rasayely (2019)</w:t>
+      </w:r>
+      <w:r>
+        <w:fldChar w:fldCharType="end"/>
+      </w:r>
+      <w:r>
+        <w:t>, NWU can  make use of certification of data and imposition of supervision on respondents.</w:t>
+      </w:r>
+    </w:p>
+    <w:p>
+      <w:pPr>
+        <w:pStyle w:val="Heading2"/>
+      </w:pPr>
+      <w:r>
+        <w:t>Interruption</w:t>
+      </w:r>
+    </w:p>
+    <w:p>
+      <w:r>
+        <w:t>This is when an asset becomes unavailable, lost, or unusable. For NWU, this can be malicious destruction of hardware devices, malfunction of an operating system, erasure of data files or programs.</w:t>
+      </w:r>
+      <w:r>
+        <w:t xml:space="preserve"> According to </w:t>
+      </w:r>
+      <w:r>
+        <w:fldChar w:fldCharType="begin"/>
+      </w:r>
+      <w:r>
+        <w:instrText xml:space="preserve"> ADDIN EN.CITE &lt;EndNote&gt;&lt;Cite AuthorYear="1"&gt;&lt;Author&gt;Murray&lt;/Author&gt;&lt;Year&gt;2021&lt;/Year&gt;&lt;RecNum&gt;142&lt;/RecNum&gt;&lt;DisplayText&gt;Murray (2021)&lt;/DisplayText&gt;&lt;record&gt;&lt;rec-number&gt;142&lt;/rec-number&gt;&lt;foreign-keys&gt;&lt;key app="EN" db-id="525d9sr0qsvde5evfr0ps52ifpp52v555xtd" timestamp="1629382605"&gt;142&lt;/key&gt;&lt;/foreign-keys&gt;&lt;ref-type name="Web Page"&gt;12&lt;/ref-type&gt;&lt;contributors&gt;&lt;authors&gt;&lt;author&gt;Joe Murray&lt;/author&gt;&lt;/authors&gt;&lt;/contributors&gt;&lt;titles&gt;&lt;title&gt;How to Check for Internet Interruptions&lt;/title&gt;&lt;/titles&gt;&lt;dates&gt;&lt;year&gt;2021&lt;/year&gt;&lt;/dates&gt;&lt;urls&gt;&lt;related-urls&gt;&lt;url&gt;https://www.techwalla.com/articles/how-to-check-for-internet-interruptions&lt;/url&gt;&lt;/related-urls&gt;&lt;/urls&gt;&lt;/record&gt;&lt;/Cite&gt;&lt;/EndNote&gt;</w:instrText>
+      </w:r>
+      <w:r>
+        <w:fldChar w:fldCharType="separate"/>
+      </w:r>
+      <w:r>
+        <w:rPr>
+          <w:noProof/>
+        </w:rPr>
+        <w:t>Murray (2021)</w:t>
+      </w:r>
+      <w:r>
+        <w:fldChar w:fldCharType="end"/>
+      </w:r>
+      <w:r>
+        <w:t xml:space="preserve"> what NWU can do to detect interruption is to do constant speed tests, traceroute tests and ping tests. </w:t>
+      </w:r>
+    </w:p>
     <w:p>
       <w:pPr>
         <w:pStyle w:val="Heading1"/>
@@ -1223,6 +1601,7 @@
       </w:pPr>
       <w:bookmarkStart w:id="4" w:name="_Toc79404118"/>
       <w:r>
+        <w:lastRenderedPageBreak/>
         <w:t>Intrusion detection system</w:t>
       </w:r>
       <w:bookmarkEnd w:id="4"/>
@@ -1262,6 +1641,168 @@
     </w:p>
     <w:p/>
     <w:p/>
+    <w:p/>
+    <w:p>
+      <w:pPr>
+        <w:pStyle w:val="EndNoteBibliography"/>
+        <w:spacing w:after="0"/>
+        <w:ind w:left="720" w:hanging="720"/>
+      </w:pPr>
+      <w:r>
+        <w:fldChar w:fldCharType="begin"/>
+      </w:r>
+      <w:r>
+        <w:instrText xml:space="preserve"> ADDIN EN.REFLIST </w:instrText>
+      </w:r>
+      <w:r>
+        <w:fldChar w:fldCharType="separate"/>
+      </w:r>
+      <w:r>
+        <w:t xml:space="preserve">Charles P. Pfleeger, S. L. P., Jonathan Margulies. (2015). </w:t>
+      </w:r>
+      <w:r>
+        <w:rPr>
+          <w:i/>
+        </w:rPr>
+        <w:t>Security in computing</w:t>
+      </w:r>
+      <w:r>
+        <w:t xml:space="preserve">. </w:t>
+      </w:r>
+    </w:p>
+    <w:p>
+      <w:pPr>
+        <w:pStyle w:val="EndNoteBibliography"/>
+        <w:spacing w:after="0"/>
+        <w:ind w:left="720" w:hanging="720"/>
+      </w:pPr>
+      <w:r>
+        <w:t xml:space="preserve">Edwards, J. (2018). Managing Network Configuration Changes: Five Best Practices. </w:t>
+      </w:r>
+      <w:hyperlink r:id="rId6" w:history="1">
+        <w:r>
+          <w:rPr>
+            <w:rStyle w:val="Hyperlink"/>
+          </w:rPr>
+          <w:t>https://www.whatsupgold.com/blog/best-practices-in-network-configuration-and-change-management</w:t>
+        </w:r>
+      </w:hyperlink>
+      <w:r>
+        <w:t xml:space="preserve"> </w:t>
+      </w:r>
+    </w:p>
+    <w:p>
+      <w:pPr>
+        <w:pStyle w:val="EndNoteBibliography"/>
+        <w:spacing w:after="0"/>
+        <w:ind w:left="720" w:hanging="720"/>
+      </w:pPr>
+      <w:r>
+        <w:t xml:space="preserve">genesisdatabase. (2010). </w:t>
+      </w:r>
+      <w:r>
+        <w:rPr>
+          <w:i/>
+        </w:rPr>
+        <w:t>Types of threats | Interception | Interruption | Modification | Fabrication</w:t>
+      </w:r>
+      <w:r>
+        <w:t xml:space="preserve">. </w:t>
+      </w:r>
+      <w:hyperlink r:id="rId7" w:history="1">
+        <w:r>
+          <w:rPr>
+            <w:rStyle w:val="Hyperlink"/>
+          </w:rPr>
+          <w:t>https://genesisdatabase.wordpress.com/2010/12/13/types-of-threats-interception-interruption-modification-fabrication/#:~:text=An%20interception%20means%20that%20some%20unauthorized%20party%20has,or%20wiretapping%20to%20obtain%20data%20in%20a%20network</w:t>
+        </w:r>
+      </w:hyperlink>
+      <w:r>
+        <w:t>.</w:t>
+      </w:r>
+    </w:p>
+    <w:p>
+      <w:pPr>
+        <w:pStyle w:val="EndNoteBibliography"/>
+        <w:spacing w:after="0"/>
+        <w:ind w:left="720" w:hanging="720"/>
+      </w:pPr>
+      <w:r>
+        <w:t xml:space="preserve">Murray, J. (2021). </w:t>
+      </w:r>
+      <w:r>
+        <w:rPr>
+          <w:i/>
+        </w:rPr>
+        <w:t>How to Check for Internet Interruptions</w:t>
+      </w:r>
+      <w:r>
+        <w:t xml:space="preserve">. </w:t>
+      </w:r>
+      <w:hyperlink r:id="rId8" w:history="1">
+        <w:r>
+          <w:rPr>
+            <w:rStyle w:val="Hyperlink"/>
+          </w:rPr>
+          <w:t>https://www.techwalla.com/articles/how-to-check-for-internet-interruptions</w:t>
+        </w:r>
+      </w:hyperlink>
+    </w:p>
+    <w:p>
+      <w:pPr>
+        <w:pStyle w:val="EndNoteBibliography"/>
+        <w:spacing w:after="0"/>
+        <w:ind w:left="720" w:hanging="720"/>
+      </w:pPr>
+      <w:r>
+        <w:t xml:space="preserve">Rasayely. (2019). Data Fabrication/Falsification… Do Not Ever Do! </w:t>
+      </w:r>
+      <w:hyperlink r:id="rId9" w:history="1">
+        <w:r>
+          <w:rPr>
+            <w:rStyle w:val="Hyperlink"/>
+          </w:rPr>
+          <w:t>https://www.rasayely.com/data-fabrication-falsification-do-not-ever-do/</w:t>
+        </w:r>
+      </w:hyperlink>
+      <w:r>
+        <w:t xml:space="preserve"> </w:t>
+      </w:r>
+    </w:p>
+    <w:p>
+      <w:pPr>
+        <w:pStyle w:val="EndNoteBibliography"/>
+        <w:ind w:left="720" w:hanging="720"/>
+      </w:pPr>
+      <w:r>
+        <w:t xml:space="preserve">spamlaws. (2003). </w:t>
+      </w:r>
+      <w:r>
+        <w:rPr>
+          <w:i/>
+        </w:rPr>
+        <w:t>Types of Wireless Network Attacks: Interception</w:t>
+      </w:r>
+      <w:r>
+        <w:t xml:space="preserve">. </w:t>
+      </w:r>
+      <w:hyperlink r:id="rId10" w:history="1">
+        <w:r>
+          <w:rPr>
+            <w:rStyle w:val="Hyperlink"/>
+          </w:rPr>
+          <w:t>https://www.spamlaws.com/interception-attack.html#:~:text=The%20best%20wireless%20security%20protection%20against%20interception%20exploits,can%20be%20cracked%20in%20under%20one%20minute%27s%20time</w:t>
+        </w:r>
+      </w:hyperlink>
+      <w:r>
+        <w:t>.</w:t>
+      </w:r>
+    </w:p>
+    <w:p>
+      <w:r>
+        <w:fldChar w:fldCharType="end"/>
+      </w:r>
+    </w:p>
     <w:sectPr>
       <w:pgSz w:w="11906" w:h="16838"/>
       <w:pgMar w:top="1440" w:right="1440" w:bottom="1440" w:left="1440" w:header="708" w:footer="708" w:gutter="0"/>
@@ -1694,10 +2235,31 @@
       <w:szCs w:val="32"/>
     </w:rPr>
   </w:style>
+  <w:style w:type="paragraph" w:styleId="Heading2">
+    <w:name w:val="heading 2"/>
+    <w:basedOn w:val="Normal"/>
+    <w:next w:val="Normal"/>
+    <w:link w:val="Heading2Char"/>
+    <w:uiPriority w:val="9"/>
+    <w:unhideWhenUsed/>
+    <w:qFormat/>
+    <w:rsid w:val="0012431F"/>
+    <w:pPr>
+      <w:keepNext/>
+      <w:keepLines/>
+      <w:spacing w:before="40" w:after="0"/>
+      <w:outlineLvl w:val="1"/>
+    </w:pPr>
+    <w:rPr>
+      <w:rFonts w:asciiTheme="majorHAnsi" w:eastAsiaTheme="majorEastAsia" w:hAnsiTheme="majorHAnsi" w:cstheme="majorBidi"/>
+      <w:color w:val="2F5496" w:themeColor="accent1" w:themeShade="BF"/>
+      <w:sz w:val="26"/>
+      <w:szCs w:val="26"/>
+    </w:rPr>
+  </w:style>
   <w:style w:type="character" w:default="1" w:styleId="DefaultParagraphFont">
     <w:name w:val="Default Paragraph Font"/>
     <w:uiPriority w:val="1"/>
-    <w:semiHidden/>
     <w:unhideWhenUsed/>
   </w:style>
   <w:style w:type="table" w:default="1" w:styleId="TableNormal">
@@ -1795,6 +2357,82 @@
     <w:rPr>
       <w:color w:val="0563C1" w:themeColor="hyperlink"/>
       <w:u w:val="single"/>
+    </w:rPr>
+  </w:style>
+  <w:style w:type="paragraph" w:customStyle="1" w:styleId="EndNoteBibliographyTitle">
+    <w:name w:val="EndNote Bibliography Title"/>
+    <w:basedOn w:val="Normal"/>
+    <w:link w:val="EndNoteBibliographyTitleChar"/>
+    <w:rsid w:val="00D30944"/>
+    <w:pPr>
+      <w:spacing w:after="0"/>
+      <w:jc w:val="center"/>
+    </w:pPr>
+    <w:rPr>
+      <w:rFonts w:ascii="Calibri" w:hAnsi="Calibri" w:cs="Calibri"/>
+      <w:noProof/>
+      <w:lang w:val="en-US"/>
+    </w:rPr>
+  </w:style>
+  <w:style w:type="character" w:customStyle="1" w:styleId="EndNoteBibliographyTitleChar">
+    <w:name w:val="EndNote Bibliography Title Char"/>
+    <w:basedOn w:val="DefaultParagraphFont"/>
+    <w:link w:val="EndNoteBibliographyTitle"/>
+    <w:rsid w:val="00D30944"/>
+    <w:rPr>
+      <w:rFonts w:ascii="Calibri" w:hAnsi="Calibri" w:cs="Calibri"/>
+      <w:noProof/>
+      <w:lang w:val="en-US"/>
+    </w:rPr>
+  </w:style>
+  <w:style w:type="paragraph" w:customStyle="1" w:styleId="EndNoteBibliography">
+    <w:name w:val="EndNote Bibliography"/>
+    <w:basedOn w:val="Normal"/>
+    <w:link w:val="EndNoteBibliographyChar"/>
+    <w:rsid w:val="00D30944"/>
+    <w:pPr>
+      <w:spacing w:line="240" w:lineRule="auto"/>
+    </w:pPr>
+    <w:rPr>
+      <w:rFonts w:ascii="Calibri" w:hAnsi="Calibri" w:cs="Calibri"/>
+      <w:noProof/>
+      <w:lang w:val="en-US"/>
+    </w:rPr>
+  </w:style>
+  <w:style w:type="character" w:customStyle="1" w:styleId="EndNoteBibliographyChar">
+    <w:name w:val="EndNote Bibliography Char"/>
+    <w:basedOn w:val="DefaultParagraphFont"/>
+    <w:link w:val="EndNoteBibliography"/>
+    <w:rsid w:val="00D30944"/>
+    <w:rPr>
+      <w:rFonts w:ascii="Calibri" w:hAnsi="Calibri" w:cs="Calibri"/>
+      <w:noProof/>
+      <w:lang w:val="en-US"/>
+    </w:rPr>
+  </w:style>
+  <w:style w:type="character" w:customStyle="1" w:styleId="Heading2Char">
+    <w:name w:val="Heading 2 Char"/>
+    <w:basedOn w:val="DefaultParagraphFont"/>
+    <w:link w:val="Heading2"/>
+    <w:uiPriority w:val="9"/>
+    <w:rsid w:val="0012431F"/>
+    <w:rPr>
+      <w:rFonts w:asciiTheme="majorHAnsi" w:eastAsiaTheme="majorEastAsia" w:hAnsiTheme="majorHAnsi" w:cstheme="majorBidi"/>
+      <w:color w:val="2F5496" w:themeColor="accent1" w:themeShade="BF"/>
+      <w:sz w:val="26"/>
+      <w:szCs w:val="26"/>
+    </w:rPr>
+  </w:style>
+  <w:style w:type="character" w:styleId="UnresolvedMention">
+    <w:name w:val="Unresolved Mention"/>
+    <w:basedOn w:val="DefaultParagraphFont"/>
+    <w:uiPriority w:val="99"/>
+    <w:semiHidden/>
+    <w:unhideWhenUsed/>
+    <w:rsid w:val="00505FFA"/>
+    <w:rPr>
+      <w:color w:val="605E5C"/>
+      <w:shd w:val="clear" w:color="auto" w:fill="E1DFDD"/>
     </w:rPr>
   </w:style>
 </w:styles>

</xml_diff>

<commit_message>
Busy with security assignment
</commit_message>
<xml_diff>
--- a/Second Semester/ITRI 625 Security/Assignment 1/625 Assignment 1 31210783.docx
+++ b/Second Semester/ITRI 625 Security/Assignment 1/625 Assignment 1 31210783.docx
@@ -1208,6 +1208,7 @@
     <w:p>
       <w:pPr>
         <w:pStyle w:val="Heading1"/>
+        <w:jc w:val="both"/>
       </w:pPr>
       <w:bookmarkStart w:id="1" w:name="_Toc79404115"/>
       <w:r>
@@ -1216,6 +1217,9 @@
       <w:bookmarkEnd w:id="1"/>
     </w:p>
     <w:p>
+      <w:pPr>
+        <w:jc w:val="both"/>
+      </w:pPr>
       <w:r>
         <w:t xml:space="preserve">According to </w:t>
       </w:r>
@@ -1327,12 +1331,16 @@
     <w:p>
       <w:pPr>
         <w:pStyle w:val="Heading2"/>
+        <w:jc w:val="both"/>
       </w:pPr>
       <w:r>
         <w:t>Interception</w:t>
       </w:r>
     </w:p>
     <w:p>
+      <w:pPr>
+        <w:jc w:val="both"/>
+      </w:pPr>
       <w:r>
         <w:t xml:space="preserve">Interception is when an unauthorized party got access to an asset </w:t>
       </w:r>
@@ -1394,12 +1402,16 @@
     <w:p>
       <w:pPr>
         <w:pStyle w:val="Heading2"/>
+        <w:jc w:val="both"/>
       </w:pPr>
       <w:r>
         <w:t>Modification</w:t>
       </w:r>
     </w:p>
     <w:p>
+      <w:pPr>
+        <w:jc w:val="both"/>
+      </w:pPr>
       <w:r>
         <w:t xml:space="preserve">According to </w:t>
       </w:r>
@@ -1469,12 +1481,16 @@
     <w:p>
       <w:pPr>
         <w:pStyle w:val="Heading2"/>
+        <w:jc w:val="both"/>
       </w:pPr>
       <w:r>
         <w:t>Fabrication</w:t>
       </w:r>
     </w:p>
     <w:p>
+      <w:pPr>
+        <w:jc w:val="both"/>
+      </w:pPr>
       <w:r>
         <w:t xml:space="preserve">This is when an unauthorized party creates a fabrication of fake objects on a system. Examples include when a party inserts spurious transactions in NWU’s network communication system. If skilfully done, they are almost impossible to distinguish </w:t>
       </w:r>
@@ -1539,12 +1555,16 @@
     <w:p>
       <w:pPr>
         <w:pStyle w:val="Heading2"/>
+        <w:jc w:val="both"/>
       </w:pPr>
       <w:r>
         <w:t>Interruption</w:t>
       </w:r>
     </w:p>
     <w:p>
+      <w:pPr>
+        <w:jc w:val="both"/>
+      </w:pPr>
       <w:r>
         <w:t>This is when an asset becomes unavailable, lost, or unusable. For NWU, this can be malicious destruction of hardware devices, malfunction of an operating system, erasure of data files or programs.</w:t>
       </w:r>
@@ -1576,6 +1596,7 @@
     <w:p>
       <w:pPr>
         <w:pStyle w:val="Heading1"/>
+        <w:jc w:val="both"/>
       </w:pPr>
       <w:bookmarkStart w:id="2" w:name="_Toc79404116"/>
       <w:r>
@@ -1583,7 +1604,67 @@
       </w:r>
       <w:bookmarkEnd w:id="2"/>
     </w:p>
-    <w:p/>
+    <w:p>
+      <w:pPr>
+        <w:jc w:val="both"/>
+      </w:pPr>
+      <w:r>
+        <w:t>NWU has network encryption in place to ensure that the network stays as safe as possible</w:t>
+      </w:r>
+      <w:r>
+        <w:t xml:space="preserve">, this is in place to counter </w:t>
+      </w:r>
+      <w:r>
+        <w:rPr>
+          <w:i/>
+          <w:iCs/>
+        </w:rPr>
+        <w:t>interception</w:t>
+      </w:r>
+      <w:r>
+        <w:t xml:space="preserve">. Encryption is one of the most versatile and important tool in terms of network security </w:t>
+      </w:r>
+      <w:r>
+        <w:fldChar w:fldCharType="begin"/>
+      </w:r>
+      <w:r>
+        <w:instrText xml:space="preserve"> ADDIN EN.CITE &lt;EndNote&gt;&lt;Cite&gt;&lt;Author&gt;Charles P. Pfleeger&lt;/Author&gt;&lt;Year&gt;2015&lt;/Year&gt;&lt;RecNum&gt;137&lt;/RecNum&gt;&lt;DisplayText&gt;(Charles P. Pfleeger, 2015)&lt;/DisplayText&gt;&lt;record&gt;&lt;rec-number&gt;137&lt;/rec-number&gt;&lt;foreign-keys&gt;&lt;key app="EN" db-id="525d9sr0qsvde5evfr0ps52ifpp52v555xtd" timestamp="1629379244"&gt;137&lt;/key&gt;&lt;/foreign-keys&gt;&lt;ref-type name="Book"&gt;6&lt;/ref-type&gt;&lt;contributors&gt;&lt;authors&gt;&lt;author&gt;Charles P. Pfleeger, Shari Lawrence Pfleeger, Jonathan Margulies&lt;/author&gt;&lt;/authors&gt;&lt;/contributors&gt;&lt;titles&gt;&lt;title&gt;Security in computing&lt;/title&gt;&lt;/titles&gt;&lt;dates&gt;&lt;year&gt;2015&lt;/year&gt;&lt;/dates&gt;&lt;isbn&gt; 0-13-408504-3&lt;/isbn&gt;&lt;urls&gt;&lt;/urls&gt;&lt;/record&gt;&lt;/Cite&gt;&lt;/EndNote&gt;</w:instrText>
+      </w:r>
+      <w:r>
+        <w:fldChar w:fldCharType="separate"/>
+      </w:r>
+      <w:r>
+        <w:rPr>
+          <w:noProof/>
+        </w:rPr>
+        <w:t>(Charles P. Pfleeger, 2015)</w:t>
+      </w:r>
+      <w:r>
+        <w:fldChar w:fldCharType="end"/>
+      </w:r>
+      <w:r>
+        <w:t xml:space="preserve">. </w:t>
+      </w:r>
+      <w:r>
+        <w:t>Encryption provides privacy, separation, integrity</w:t>
+      </w:r>
+      <w:r>
+        <w:t>,</w:t>
+      </w:r>
+      <w:r>
+        <w:t xml:space="preserve"> and authenticity.</w:t>
+      </w:r>
+    </w:p>
+    <w:p>
+      <w:pPr>
+        <w:jc w:val="both"/>
+      </w:pPr>
+    </w:p>
+    <w:p>
+      <w:pPr>
+        <w:jc w:val="both"/>
+      </w:pPr>
+    </w:p>
     <w:p>
       <w:pPr>
         <w:pStyle w:val="Heading1"/>
@@ -1594,14 +1675,47 @@
       </w:r>
       <w:bookmarkEnd w:id="3"/>
     </w:p>
-    <w:p/>
+    <w:p>
+      <w:r>
+        <w:t>A firewall is a device made to filter traffic between an inside or protected network and a less trustworthy network</w:t>
+      </w:r>
+      <w:r>
+        <w:t xml:space="preserve"> </w:t>
+      </w:r>
+      <w:r>
+        <w:fldChar w:fldCharType="begin"/>
+      </w:r>
+      <w:r>
+        <w:instrText xml:space="preserve"> ADDIN EN.CITE &lt;EndNote&gt;&lt;Cite&gt;&lt;Author&gt;Charles P. Pfleeger&lt;/Author&gt;&lt;Year&gt;2015&lt;/Year&gt;&lt;RecNum&gt;137&lt;/RecNum&gt;&lt;DisplayText&gt;(Charles P. Pfleeger, 2015)&lt;/DisplayText&gt;&lt;record&gt;&lt;rec-number&gt;137&lt;/rec-number&gt;&lt;foreign-keys&gt;&lt;key app="EN" db-id="525d9sr0qsvde5evfr0ps52ifpp52v555xtd" timestamp="1629379244"&gt;137&lt;/key&gt;&lt;/foreign-keys&gt;&lt;ref-type name="Book"&gt;6&lt;/ref-type&gt;&lt;contributors&gt;&lt;authors&gt;&lt;author&gt;Charles P. Pfleeger, Shari Lawrence Pfleeger, Jonathan Margulies&lt;/author&gt;&lt;/authors&gt;&lt;/contributors&gt;&lt;titles&gt;&lt;title&gt;Security in computing&lt;/title&gt;&lt;/titles&gt;&lt;dates&gt;&lt;year&gt;2015&lt;/year&gt;&lt;/dates&gt;&lt;isbn&gt; 0-13-408504-3&lt;/isbn&gt;&lt;urls&gt;&lt;/urls&gt;&lt;/record&gt;&lt;/Cite&gt;&lt;/EndNote&gt;</w:instrText>
+      </w:r>
+      <w:r>
+        <w:fldChar w:fldCharType="separate"/>
+      </w:r>
+      <w:r>
+        <w:rPr>
+          <w:noProof/>
+        </w:rPr>
+        <w:t>(Charles P. Pfleeger, 2015)</w:t>
+      </w:r>
+      <w:r>
+        <w:fldChar w:fldCharType="end"/>
+      </w:r>
+      <w:r>
+        <w:t>.</w:t>
+      </w:r>
+      <w:r>
+        <w:t xml:space="preserve"> There is usually a dedicated device that runs a firewall, as a single point through which traffic is sent, performance is important</w:t>
+      </w:r>
+      <w:r>
+        <w:t xml:space="preserve"> </w:t>
+      </w:r>
+    </w:p>
     <w:p>
       <w:pPr>
         <w:pStyle w:val="Heading1"/>
       </w:pPr>
       <w:bookmarkStart w:id="4" w:name="_Toc79404118"/>
       <w:r>
-        <w:lastRenderedPageBreak/>
         <w:t>Intrusion detection system</w:t>
       </w:r>
       <w:bookmarkEnd w:id="4"/>

</xml_diff>